<commit_message>
fix employee id duplicate bug
</commit_message>
<xml_diff>
--- a/Project1/bug/2018-07-31测试.docx
+++ b/Project1/bug/2018-07-31测试.docx
@@ -4,35 +4,46 @@
   <w:body>
     <w:p>
       <w:pPr>
-        <w:pStyle w:val="a7"/>
+        <w:pStyle w:val="ListParagraph"/>
         <w:numPr>
           <w:ilvl w:val="0"/>
           <w:numId w:val="1"/>
         </w:numPr>
         <w:ind w:firstLineChars="0"/>
-      </w:pPr>
-      <w:r>
+        <w:rPr>
+          <w:highlight w:val="lightGray"/>
+        </w:rPr>
+      </w:pPr>
+      <w:r>
+        <w:rPr>
+          <w:highlight w:val="lightGray"/>
+        </w:rPr>
         <w:t>在财务管理</w:t>
       </w:r>
       <w:r>
         <w:rPr>
           <w:rFonts w:hint="eastAsia"/>
+          <w:highlight w:val="lightGray"/>
         </w:rPr>
         <w:t>-</w:t>
       </w:r>
       <w:r>
+        <w:rPr>
+          <w:highlight w:val="lightGray"/>
+        </w:rPr>
         <w:t>合同审批模块中，点击导入按钮，在弹出的对话框中点击“上传文件”按钮并选择文件导入后，</w:t>
       </w:r>
       <w:r>
         <w:rPr>
           <w:rFonts w:hint="eastAsia"/>
+          <w:highlight w:val="lightGray"/>
         </w:rPr>
         <w:t>不重新选择文件导入的情况下还可以继续点击上传文件按钮并且继续导入上一个文件（点一次传一个）（回款管理-点击添加 上传文件时同此问题）</w:t>
       </w:r>
     </w:p>
     <w:p>
       <w:pPr>
-        <w:pStyle w:val="a7"/>
+        <w:pStyle w:val="ListParagraph"/>
         <w:numPr>
           <w:ilvl w:val="0"/>
           <w:numId w:val="1"/>
@@ -59,21 +70,7 @@
         <w:rPr>
           <w:highlight w:val="lightGray"/>
         </w:rPr>
-        <w:t>合同审批模块中，点击导入按钮，在弹出的对话框中点击“上传文件”按钮并选择文件导入后，系统提示上</w:t>
-      </w:r>
-      <w:proofErr w:type="gramStart"/>
-      <w:r>
-        <w:rPr>
-          <w:highlight w:val="lightGray"/>
-        </w:rPr>
-        <w:t>传成功</w:t>
-      </w:r>
-      <w:proofErr w:type="gramEnd"/>
-      <w:r>
-        <w:rPr>
-          <w:highlight w:val="lightGray"/>
-        </w:rPr>
-        <w:t>后</w:t>
+        <w:t>合同审批模块中，点击导入按钮，在弹出的对话框中点击“上传文件”按钮并选择文件导入后，系统提示上传成功后</w:t>
       </w:r>
       <w:r>
         <w:rPr>
@@ -85,7 +82,7 @@
     </w:p>
     <w:p>
       <w:pPr>
-        <w:pStyle w:val="a7"/>
+        <w:pStyle w:val="ListParagraph"/>
         <w:rPr>
           <w:rFonts w:eastAsia="宋体"/>
           <w:highlight w:val="lightGray"/>
@@ -101,7 +98,7 @@
     </w:p>
     <w:p>
       <w:pPr>
-        <w:pStyle w:val="a7"/>
+        <w:pStyle w:val="ListParagraph"/>
         <w:numPr>
           <w:ilvl w:val="0"/>
           <w:numId w:val="1"/>
@@ -115,40 +112,12 @@
         <w:rPr>
           <w:highlight w:val="lightGray"/>
         </w:rPr>
-        <w:t>点击新增按钮—&gt;填写项目基本信息—&gt;点击提交按钮—&gt;提示操作成功—&gt;点击下一步按钮进入“项目安排信息”窗口—&gt;点击添加按钮—&gt;填写信息—&gt;点击提交—&gt;提示</w:t>
-      </w:r>
-      <w:proofErr w:type="gramStart"/>
-      <w:r>
-        <w:rPr>
-          <w:highlight w:val="lightGray"/>
-        </w:rPr>
-        <w:t>信息弹窗显示</w:t>
-      </w:r>
-      <w:proofErr w:type="gramEnd"/>
-      <w:r>
-        <w:rPr>
-          <w:highlight w:val="lightGray"/>
-        </w:rPr>
-        <w:t>异常（</w:t>
-      </w:r>
-      <w:proofErr w:type="gramStart"/>
-      <w:r>
-        <w:rPr>
-          <w:highlight w:val="lightGray"/>
-        </w:rPr>
-        <w:t>弹窗</w:t>
-      </w:r>
-      <w:proofErr w:type="gramEnd"/>
-      <w:r>
-        <w:rPr>
-          <w:highlight w:val="lightGray"/>
-        </w:rPr>
-        <w:t>为空白弹窗）</w:t>
-      </w:r>
-    </w:p>
-    <w:p>
-      <w:pPr>
-        <w:pStyle w:val="a7"/>
+        <w:t>点击新增按钮—&gt;填写项目基本信息—&gt;点击提交按钮—&gt;提示操作成功—&gt;点击下一步按钮进入“项目安排信息”窗口—&gt;点击添加按钮—&gt;填写信息—&gt;点击提交—&gt;提示信息弹窗显示异常（弹窗为空白弹窗）</w:t>
+      </w:r>
+    </w:p>
+    <w:p>
+      <w:pPr>
+        <w:pStyle w:val="ListParagraph"/>
         <w:ind w:firstLineChars="0" w:firstLine="0"/>
         <w:rPr>
           <w:rFonts w:eastAsia="宋体"/>
@@ -170,7 +139,7 @@
     </w:p>
     <w:p>
       <w:pPr>
-        <w:pStyle w:val="a7"/>
+        <w:pStyle w:val="ListParagraph"/>
         <w:numPr>
           <w:ilvl w:val="0"/>
           <w:numId w:val="1"/>
@@ -185,28 +154,12 @@
           <w:rFonts w:hint="eastAsia"/>
           <w:highlight w:val="lightGray"/>
         </w:rPr>
-        <w:t>财务管理-项目预算-编辑项目基本信息-计划是否合</w:t>
-      </w:r>
-      <w:proofErr w:type="gramStart"/>
-      <w:r>
-        <w:rPr>
-          <w:rFonts w:hint="eastAsia"/>
-          <w:highlight w:val="lightGray"/>
-        </w:rPr>
-        <w:t>规</w:t>
-      </w:r>
-      <w:proofErr w:type="gramEnd"/>
-      <w:r>
-        <w:rPr>
-          <w:rFonts w:hint="eastAsia"/>
-          <w:highlight w:val="lightGray"/>
-        </w:rPr>
-        <w:t>出问题（无选项） 无法提交</w:t>
-      </w:r>
-    </w:p>
-    <w:p>
-      <w:pPr>
-        <w:pStyle w:val="a7"/>
+        <w:t>财务管理-项目预算-编辑项目基本信息-计划是否合规出问题（无选项） 无法提交</w:t>
+      </w:r>
+    </w:p>
+    <w:p>
+      <w:pPr>
+        <w:pStyle w:val="ListParagraph"/>
         <w:ind w:firstLineChars="0" w:firstLine="0"/>
         <w:rPr>
           <w:rFonts w:eastAsia="宋体"/>
@@ -222,7 +175,7 @@
     </w:p>
     <w:p>
       <w:pPr>
-        <w:pStyle w:val="a7"/>
+        <w:pStyle w:val="ListParagraph"/>
         <w:numPr>
           <w:ilvl w:val="0"/>
           <w:numId w:val="1"/>
@@ -429,7 +382,7 @@
     </w:p>
     <w:p>
       <w:pPr>
-        <w:pStyle w:val="a7"/>
+        <w:pStyle w:val="ListParagraph"/>
         <w:numPr>
           <w:ilvl w:val="0"/>
           <w:numId w:val="1"/>
@@ -449,7 +402,7 @@
     </w:p>
     <w:p>
       <w:pPr>
-        <w:pStyle w:val="a7"/>
+        <w:pStyle w:val="ListParagraph"/>
         <w:ind w:firstLineChars="0" w:firstLine="0"/>
         <w:rPr>
           <w:rFonts w:eastAsia="宋体"/>
@@ -477,12 +430,10 @@
         </w:rPr>
         <w:t>，增加了默认值</w:t>
       </w:r>
-      <w:bookmarkStart w:id="0" w:name="_GoBack"/>
-      <w:bookmarkEnd w:id="0"/>
-    </w:p>
-    <w:p>
-      <w:pPr>
-        <w:pStyle w:val="a7"/>
+    </w:p>
+    <w:p>
+      <w:pPr>
+        <w:pStyle w:val="ListParagraph"/>
         <w:ind w:firstLineChars="0" w:firstLine="0"/>
         <w:rPr>
           <w:rFonts w:eastAsia="宋体"/>
@@ -498,33 +449,33 @@
     </w:p>
     <w:p>
       <w:pPr>
-        <w:pStyle w:val="a7"/>
+        <w:pStyle w:val="ListParagraph"/>
         <w:numPr>
           <w:ilvl w:val="0"/>
           <w:numId w:val="1"/>
         </w:numPr>
         <w:ind w:firstLineChars="0"/>
         <w:rPr>
-          <w:color w:val="FF0000"/>
-        </w:rPr>
-      </w:pPr>
-      <w:r>
-        <w:rPr>
-          <w:rFonts w:hint="eastAsia"/>
-          <w:color w:val="FF0000"/>
+          <w:highlight w:val="lightGray"/>
+        </w:rPr>
+      </w:pPr>
+      <w:r>
+        <w:rPr>
+          <w:rFonts w:hint="eastAsia"/>
+          <w:highlight w:val="lightGray"/>
         </w:rPr>
         <w:t>（23603）组织机构-员工管理-添加 级别设置为非空，但是可以为空。</w:t>
       </w:r>
       <w:r>
         <w:rPr>
-          <w:color w:val="FF0000"/>
+          <w:highlight w:val="lightGray"/>
         </w:rPr>
         <w:t>（如图27）</w:t>
       </w:r>
     </w:p>
     <w:p>
       <w:pPr>
-        <w:pStyle w:val="a7"/>
+        <w:pStyle w:val="ListParagraph"/>
         <w:ind w:firstLineChars="0" w:firstLine="0"/>
         <w:rPr>
           <w:rFonts w:eastAsia="宋体"/>
@@ -533,13 +484,14 @@
       <w:r>
         <w:rPr>
           <w:rFonts w:eastAsia="宋体" w:hint="eastAsia"/>
+          <w:highlight w:val="lightGray"/>
         </w:rPr>
         <w:t>已修正</w:t>
       </w:r>
     </w:p>
     <w:p>
       <w:pPr>
-        <w:pStyle w:val="a7"/>
+        <w:pStyle w:val="ListParagraph"/>
         <w:numPr>
           <w:ilvl w:val="0"/>
           <w:numId w:val="1"/>
@@ -560,12 +512,18 @@
         <w:rPr>
           <w:highlight w:val="lightGray"/>
         </w:rPr>
-        <w:t>当数值类型验证不通过时，提示框显示异常</w:t>
-      </w:r>
-    </w:p>
-    <w:p>
-      <w:pPr>
-        <w:pStyle w:val="a7"/>
+        <w:t>当数值类型验证不通过时，提示框显示异</w:t>
+      </w:r>
+      <w:r>
+        <w:rPr>
+          <w:highlight w:val="lightGray"/>
+        </w:rPr>
+        <w:t>常</w:t>
+      </w:r>
+    </w:p>
+    <w:p>
+      <w:pPr>
+        <w:pStyle w:val="ListParagraph"/>
         <w:ind w:firstLineChars="0" w:firstLine="0"/>
         <w:rPr>
           <w:rFonts w:eastAsia="宋体"/>
@@ -580,27 +538,27 @@
     </w:p>
     <w:p>
       <w:pPr>
-        <w:pStyle w:val="a7"/>
+        <w:pStyle w:val="ListParagraph"/>
         <w:numPr>
           <w:ilvl w:val="0"/>
           <w:numId w:val="1"/>
         </w:numPr>
         <w:ind w:firstLineChars="0"/>
         <w:rPr>
-          <w:color w:val="FF0000"/>
-        </w:rPr>
-      </w:pPr>
-      <w:r>
-        <w:rPr>
-          <w:rFonts w:hint="eastAsia"/>
-          <w:color w:val="FF0000"/>
+          <w:highlight w:val="lightGray"/>
+        </w:rPr>
+      </w:pPr>
+      <w:r>
+        <w:rPr>
+          <w:rFonts w:hint="eastAsia"/>
+          <w:highlight w:val="lightGray"/>
         </w:rPr>
         <w:t xml:space="preserve">（23607）组织机构-岗位管理 </w:t>
       </w:r>
       <w:r>
         <w:rPr>
           <w:rFonts w:hint="eastAsia"/>
-          <w:color w:val="FF0000"/>
+          <w:highlight w:val="lightGray"/>
         </w:rPr>
         <w:t>点击左侧</w:t>
       </w:r>
@@ -608,7 +566,7 @@
         <w:rPr>
           <w:rFonts w:hint="eastAsia"/>
           <w:b/>
-          <w:color w:val="FF0000"/>
+          <w:highlight w:val="lightGray"/>
           <w:u w:val="single"/>
         </w:rPr>
         <w:t>树状图</w:t>
@@ -617,7 +575,7 @@
         <w:rPr>
           <w:rFonts w:hint="eastAsia"/>
           <w:b/>
-          <w:color w:val="FF0000"/>
+          <w:highlight w:val="lightGray"/>
           <w:u w:val="single"/>
         </w:rPr>
         <w:t>的</w:t>
@@ -625,44 +583,41 @@
       <w:r>
         <w:rPr>
           <w:rFonts w:hint="eastAsia"/>
-          <w:color w:val="FF0000"/>
+          <w:highlight w:val="lightGray"/>
         </w:rPr>
         <w:t>测试部，结果为空 然后点击测试一部和测试二部 发现</w:t>
       </w:r>
       <w:r>
         <w:rPr>
           <w:rFonts w:hint="eastAsia"/>
-          <w:color w:val="FF0000"/>
+          <w:highlight w:val="lightGray"/>
         </w:rPr>
         <w:t xml:space="preserve">都有数据 </w:t>
       </w:r>
       <w:r>
         <w:rPr>
           <w:rFonts w:hint="eastAsia"/>
-          <w:color w:val="FF0000"/>
+          <w:highlight w:val="lightGray"/>
         </w:rPr>
         <w:t>。（图30）</w:t>
       </w:r>
     </w:p>
     <w:p>
       <w:pPr>
-        <w:pStyle w:val="a7"/>
+        <w:pStyle w:val="ListParagraph"/>
         <w:ind w:firstLineChars="0" w:firstLine="0"/>
-        <w:rPr>
-          <w:color w:val="FF0000"/>
-        </w:rPr>
-      </w:pPr>
-      <w:r>
-        <w:rPr>
-          <w:rFonts w:eastAsia="宋体" w:hint="eastAsia"/>
-          <w:color w:val="FF0000"/>
+      </w:pPr>
+      <w:r>
+        <w:rPr>
+          <w:rFonts w:eastAsia="宋体" w:hint="eastAsia"/>
+          <w:highlight w:val="lightGray"/>
         </w:rPr>
         <w:t>已修正</w:t>
       </w:r>
     </w:p>
     <w:p>
       <w:pPr>
-        <w:pStyle w:val="a7"/>
+        <w:pStyle w:val="ListParagraph"/>
         <w:numPr>
           <w:ilvl w:val="0"/>
           <w:numId w:val="1"/>
@@ -696,7 +651,7 @@
     </w:p>
     <w:p>
       <w:pPr>
-        <w:pStyle w:val="a7"/>
+        <w:pStyle w:val="ListParagraph"/>
         <w:ind w:firstLineChars="0" w:firstLine="0"/>
         <w:rPr>
           <w:rFonts w:eastAsia="宋体"/>
@@ -711,7 +666,7 @@
     </w:p>
     <w:p>
       <w:pPr>
-        <w:pStyle w:val="a7"/>
+        <w:pStyle w:val="ListParagraph"/>
         <w:numPr>
           <w:ilvl w:val="0"/>
           <w:numId w:val="1"/>
@@ -743,8 +698,15 @@
       </w:r>
       <w:r>
         <w:rPr>
+          <w:rFonts w:hint="eastAsia"/>
           <w:highlight w:val="yellow"/>
         </w:rPr>
+        <w:t>工作任务-</w:t>
+      </w:r>
+      <w:r>
+        <w:rPr>
+          <w:highlight w:val="yellow"/>
+        </w:rPr>
         <w:t>点击</w:t>
       </w:r>
       <w:r>
@@ -770,7 +732,7 @@
     </w:p>
     <w:p>
       <w:pPr>
-        <w:pStyle w:val="a7"/>
+        <w:pStyle w:val="ListParagraph"/>
         <w:ind w:firstLineChars="0" w:firstLine="0"/>
         <w:rPr>
           <w:rFonts w:eastAsia="宋体"/>
@@ -801,7 +763,7 @@
     </w:p>
     <w:p>
       <w:pPr>
-        <w:pStyle w:val="a7"/>
+        <w:pStyle w:val="ListParagraph"/>
         <w:numPr>
           <w:ilvl w:val="0"/>
           <w:numId w:val="1"/>
@@ -847,7 +809,7 @@
     </w:p>
     <w:p>
       <w:pPr>
-        <w:pStyle w:val="a7"/>
+        <w:pStyle w:val="ListParagraph"/>
         <w:ind w:firstLineChars="0" w:firstLine="0"/>
         <w:rPr>
           <w:rFonts w:eastAsia="宋体"/>
@@ -863,7 +825,7 @@
     </w:p>
     <w:p>
       <w:pPr>
-        <w:pStyle w:val="a7"/>
+        <w:pStyle w:val="ListParagraph"/>
         <w:numPr>
           <w:ilvl w:val="0"/>
           <w:numId w:val="1"/>
@@ -883,7 +845,7 @@
     </w:p>
     <w:p>
       <w:pPr>
-        <w:pStyle w:val="a7"/>
+        <w:pStyle w:val="ListParagraph"/>
         <w:ind w:left="360" w:firstLineChars="0" w:firstLine="0"/>
       </w:pPr>
       <w:r>
@@ -931,76 +893,75 @@
     </w:p>
     <w:p>
       <w:pPr>
-        <w:pStyle w:val="a7"/>
+        <w:pStyle w:val="ListParagraph"/>
         <w:ind w:left="360" w:firstLineChars="0" w:firstLine="0"/>
       </w:pPr>
     </w:p>
     <w:p>
       <w:pPr>
-        <w:pStyle w:val="a7"/>
+        <w:pStyle w:val="ListParagraph"/>
         <w:numPr>
           <w:ilvl w:val="0"/>
           <w:numId w:val="1"/>
         </w:numPr>
         <w:ind w:firstLineChars="0"/>
         <w:rPr>
-          <w:color w:val="FF0000"/>
-        </w:rPr>
-      </w:pPr>
-      <w:r>
-        <w:rPr>
-          <w:rFonts w:hint="eastAsia"/>
-          <w:color w:val="FF0000"/>
+          <w:highlight w:val="lightGray"/>
+        </w:rPr>
+      </w:pPr>
+      <w:r>
+        <w:rPr>
+          <w:rFonts w:hint="eastAsia"/>
+          <w:highlight w:val="lightGray"/>
         </w:rPr>
         <w:t>（2</w:t>
       </w:r>
       <w:r>
         <w:rPr>
-          <w:color w:val="FF0000"/>
+          <w:highlight w:val="lightGray"/>
         </w:rPr>
         <w:t>3621</w:t>
       </w:r>
       <w:r>
         <w:rPr>
           <w:rFonts w:hint="eastAsia"/>
-          <w:color w:val="FF0000"/>
+          <w:highlight w:val="lightGray"/>
         </w:rPr>
         <w:t>）公共服务-任务委托</w:t>
       </w:r>
       <w:r>
         <w:rPr>
-          <w:color w:val="FF0000"/>
+          <w:highlight w:val="lightGray"/>
         </w:rPr>
         <w:t xml:space="preserve"> </w:t>
       </w:r>
       <w:r>
         <w:rPr>
           <w:rFonts w:hint="eastAsia"/>
-          <w:color w:val="FF0000"/>
+          <w:highlight w:val="lightGray"/>
         </w:rPr>
         <w:t>全部查询功能失效</w:t>
       </w:r>
     </w:p>
     <w:p>
       <w:pPr>
-        <w:pStyle w:val="a7"/>
+        <w:pStyle w:val="ListParagraph"/>
         <w:ind w:firstLineChars="0" w:firstLine="0"/>
         <w:rPr>
           <w:rFonts w:eastAsia="宋体"/>
-          <w:color w:val="FF0000"/>
-        </w:rPr>
-      </w:pPr>
-      <w:r>
-        <w:rPr>
-          <w:rFonts w:eastAsia="宋体" w:hint="eastAsia"/>
-          <w:color w:val="FF0000"/>
+        </w:rPr>
+      </w:pPr>
+      <w:r>
+        <w:rPr>
+          <w:rFonts w:eastAsia="宋体" w:hint="eastAsia"/>
+          <w:highlight w:val="lightGray"/>
         </w:rPr>
         <w:t>已修正</w:t>
       </w:r>
     </w:p>
     <w:p>
       <w:pPr>
-        <w:pStyle w:val="a7"/>
+        <w:pStyle w:val="ListParagraph"/>
         <w:numPr>
           <w:ilvl w:val="0"/>
           <w:numId w:val="1"/>
@@ -1017,46 +978,45 @@
         </w:rPr>
         <w:t>（23631）系统管理-用户管理-添加用户无法提交</w:t>
       </w:r>
-    </w:p>
-    <w:p>
-      <w:pPr>
-        <w:pStyle w:val="a7"/>
+      <w:bookmarkStart w:id="0" w:name="_GoBack"/>
+      <w:bookmarkEnd w:id="0"/>
+    </w:p>
+    <w:p>
+      <w:pPr>
+        <w:pStyle w:val="ListParagraph"/>
         <w:ind w:left="360" w:firstLineChars="0" w:firstLine="0"/>
-        <w:rPr>
-          <w:color w:val="FF0000"/>
-        </w:rPr>
-      </w:pPr>
-      <w:r>
-        <w:rPr>
-          <w:rFonts w:hint="eastAsia"/>
-          <w:color w:val="FF0000"/>
+      </w:pPr>
+      <w:r>
+        <w:rPr>
+          <w:rFonts w:hint="eastAsia"/>
+          <w:highlight w:val="lightGray"/>
         </w:rPr>
         <w:t>系统管理-用户管理</w:t>
       </w:r>
       <w:r>
         <w:rPr>
-          <w:color w:val="FF0000"/>
+          <w:highlight w:val="lightGray"/>
         </w:rPr>
         <w:t xml:space="preserve"> </w:t>
       </w:r>
       <w:r>
         <w:rPr>
           <w:rFonts w:hint="eastAsia"/>
-          <w:color w:val="FF0000"/>
+          <w:highlight w:val="lightGray"/>
         </w:rPr>
         <w:t xml:space="preserve">点击添加 </w:t>
       </w:r>
       <w:r>
         <w:rPr>
           <w:rFonts w:hint="eastAsia"/>
-          <w:color w:val="FF0000"/>
+          <w:highlight w:val="lightGray"/>
         </w:rPr>
         <w:t>状态校验提示信息位置不合适</w:t>
       </w:r>
     </w:p>
     <w:p>
       <w:pPr>
-        <w:pStyle w:val="a7"/>
+        <w:pStyle w:val="ListParagraph"/>
         <w:ind w:left="360" w:firstLineChars="0" w:firstLine="0"/>
         <w:rPr>
           <w:highlight w:val="green"/>
@@ -1068,8 +1028,8 @@
         </w:rPr>
         <w:drawing>
           <wp:inline distT="0" distB="0" distL="0" distR="0" wp14:anchorId="6DDD93C5" wp14:editId="0C5D3BD4">
-            <wp:extent cx="5274310" cy="3327400"/>
-            <wp:effectExtent l="0" t="0" r="2540" b="6350"/>
+            <wp:extent cx="4086970" cy="2578345"/>
+            <wp:effectExtent l="0" t="0" r="8890" b="0"/>
             <wp:docPr id="4" name="图片 4"/>
             <wp:cNvGraphicFramePr>
               <a:graphicFrameLocks xmlns:a="http://schemas.openxmlformats.org/drawingml/2006/main" noChangeAspect="1"/>
@@ -1090,7 +1050,7 @@
                   <pic:spPr>
                     <a:xfrm>
                       <a:off x="0" y="0"/>
-                      <a:ext cx="5274310" cy="3327400"/>
+                      <a:ext cx="4104430" cy="2589360"/>
                     </a:xfrm>
                     <a:prstGeom prst="rect">
                       <a:avLst/>
@@ -1105,7 +1065,7 @@
     </w:p>
     <w:p>
       <w:pPr>
-        <w:pStyle w:val="a7"/>
+        <w:pStyle w:val="ListParagraph"/>
         <w:ind w:left="360" w:firstLineChars="0" w:firstLine="0"/>
         <w:rPr>
           <w:color w:val="FF0000"/>
@@ -1149,9 +1109,58 @@
     </w:p>
     <w:p>
       <w:pPr>
-        <w:pStyle w:val="a7"/>
+        <w:pStyle w:val="ListParagraph"/>
         <w:ind w:left="360" w:firstLineChars="0" w:firstLine="0"/>
         <w:rPr>
+          <w:color w:val="FF0000"/>
+        </w:rPr>
+      </w:pPr>
+      <w:r>
+        <w:rPr>
+          <w:noProof/>
+        </w:rPr>
+        <w:drawing>
+          <wp:inline distT="0" distB="0" distL="0" distR="0" wp14:anchorId="504C03B7" wp14:editId="5A293A77">
+            <wp:extent cx="1948069" cy="1022494"/>
+            <wp:effectExtent l="0" t="0" r="0" b="6350"/>
+            <wp:docPr id="2" name="图片 2"/>
+            <wp:cNvGraphicFramePr>
+              <a:graphicFrameLocks xmlns:a="http://schemas.openxmlformats.org/drawingml/2006/main" noChangeAspect="1"/>
+            </wp:cNvGraphicFramePr>
+            <a:graphic xmlns:a="http://schemas.openxmlformats.org/drawingml/2006/main">
+              <a:graphicData uri="http://schemas.openxmlformats.org/drawingml/2006/picture">
+                <pic:pic xmlns:pic="http://schemas.openxmlformats.org/drawingml/2006/picture">
+                  <pic:nvPicPr>
+                    <pic:cNvPr id="1" name=""/>
+                    <pic:cNvPicPr/>
+                  </pic:nvPicPr>
+                  <pic:blipFill>
+                    <a:blip r:embed="rId11"/>
+                    <a:stretch>
+                      <a:fillRect/>
+                    </a:stretch>
+                  </pic:blipFill>
+                  <pic:spPr>
+                    <a:xfrm>
+                      <a:off x="0" y="0"/>
+                      <a:ext cx="1972808" cy="1035479"/>
+                    </a:xfrm>
+                    <a:prstGeom prst="rect">
+                      <a:avLst/>
+                    </a:prstGeom>
+                  </pic:spPr>
+                </pic:pic>
+              </a:graphicData>
+            </a:graphic>
+          </wp:inline>
+        </w:drawing>
+      </w:r>
+    </w:p>
+    <w:p>
+      <w:pPr>
+        <w:pStyle w:val="ListParagraph"/>
+        <w:ind w:left="360" w:firstLineChars="0" w:firstLine="0"/>
+        <w:rPr>
           <w:rFonts w:eastAsia="宋体"/>
         </w:rPr>
       </w:pPr>
@@ -1164,7 +1173,7 @@
     </w:p>
     <w:p>
       <w:pPr>
-        <w:pStyle w:val="a7"/>
+        <w:pStyle w:val="ListParagraph"/>
         <w:ind w:left="360" w:firstLineChars="0" w:firstLine="0"/>
         <w:rPr>
           <w:szCs w:val="21"/>
@@ -1177,150 +1186,80 @@
           <w:szCs w:val="21"/>
           <w:highlight w:val="lightGray"/>
         </w:rPr>
+        <w:lastRenderedPageBreak/>
         <w:t>（23631）点击添加按钮，进入添加用户窗口，点击部门，公司组织结构图不显示（点击部门无反应）</w:t>
       </w:r>
     </w:p>
     <w:p>
       <w:pPr>
-        <w:pStyle w:val="a7"/>
+        <w:pStyle w:val="ListParagraph"/>
         <w:ind w:left="360" w:firstLineChars="0" w:firstLine="0"/>
         <w:rPr>
           <w:rFonts w:eastAsia="宋体"/>
           <w:szCs w:val="21"/>
+          <w:highlight w:val="lightGray"/>
         </w:rPr>
       </w:pPr>
       <w:r>
         <w:rPr>
           <w:rFonts w:eastAsia="宋体" w:hint="eastAsia"/>
           <w:szCs w:val="21"/>
+          <w:highlight w:val="lightGray"/>
         </w:rPr>
         <w:t>无法重现</w:t>
       </w:r>
     </w:p>
     <w:p>
       <w:pPr>
-        <w:pStyle w:val="a7"/>
+        <w:pStyle w:val="ListParagraph"/>
         <w:ind w:left="360" w:firstLineChars="0" w:firstLine="0"/>
         <w:rPr>
           <w:szCs w:val="21"/>
-          <w:highlight w:val="yellow"/>
+          <w:highlight w:val="lightGray"/>
         </w:rPr>
       </w:pPr>
       <w:r>
         <w:rPr>
           <w:rFonts w:hint="eastAsia"/>
           <w:szCs w:val="21"/>
-          <w:highlight w:val="yellow"/>
-        </w:rPr>
-        <w:lastRenderedPageBreak/>
-        <w:t>（23631）用户存储没有按照公司组织结构进行存储。比如点击</w:t>
-      </w:r>
-      <w:proofErr w:type="gramStart"/>
-      <w:r>
-        <w:rPr>
-          <w:rFonts w:hint="eastAsia"/>
+          <w:highlight w:val="lightGray"/>
+        </w:rPr>
+        <w:t>（23631）用户存储没有按照公司组织结构进行存储。比如点击测试部只显示刘亦菲一条记录，但是点击测试二部显示用户</w:t>
+      </w:r>
+      <w:r>
+        <w:rPr>
           <w:szCs w:val="21"/>
-          <w:highlight w:val="yellow"/>
-        </w:rPr>
-        <w:t>测试部</w:t>
-      </w:r>
-      <w:proofErr w:type="gramEnd"/>
+          <w:highlight w:val="lightGray"/>
+        </w:rPr>
+        <w:t>1</w:t>
+      </w:r>
       <w:r>
         <w:rPr>
           <w:rFonts w:hint="eastAsia"/>
           <w:szCs w:val="21"/>
-          <w:highlight w:val="yellow"/>
-        </w:rPr>
-        <w:t>只显示</w:t>
-      </w:r>
-      <w:proofErr w:type="gramStart"/>
-      <w:r>
-        <w:rPr>
-          <w:rFonts w:hint="eastAsia"/>
+          <w:highlight w:val="lightGray"/>
+        </w:rPr>
+        <w:t>，用户</w:t>
+      </w:r>
+      <w:r>
+        <w:rPr>
           <w:szCs w:val="21"/>
-          <w:highlight w:val="yellow"/>
-        </w:rPr>
-        <w:t>刘亦菲一</w:t>
-      </w:r>
-      <w:proofErr w:type="gramEnd"/>
+          <w:highlight w:val="lightGray"/>
+        </w:rPr>
+        <w:t>2</w:t>
+      </w:r>
       <w:r>
         <w:rPr>
           <w:rFonts w:hint="eastAsia"/>
           <w:szCs w:val="21"/>
-          <w:highlight w:val="yellow"/>
-        </w:rPr>
-        <w:t>条记录，但是点击测试二部显示用户</w:t>
-      </w:r>
-      <w:r>
-        <w:rPr>
-          <w:szCs w:val="21"/>
-          <w:highlight w:val="yellow"/>
-        </w:rPr>
-        <w:t>1</w:t>
-      </w:r>
-      <w:r>
-        <w:rPr>
-          <w:rFonts w:hint="eastAsia"/>
-          <w:szCs w:val="21"/>
-          <w:highlight w:val="yellow"/>
-        </w:rPr>
-        <w:t>，用户</w:t>
-      </w:r>
-      <w:r>
-        <w:rPr>
-          <w:szCs w:val="21"/>
-          <w:highlight w:val="yellow"/>
-        </w:rPr>
-        <w:t>2</w:t>
-      </w:r>
-      <w:r>
-        <w:rPr>
-          <w:rFonts w:hint="eastAsia"/>
-          <w:szCs w:val="21"/>
-          <w:highlight w:val="yellow"/>
-        </w:rPr>
-        <w:t>两条记录，没有刘亦菲。应该点击</w:t>
-      </w:r>
-      <w:proofErr w:type="gramStart"/>
-      <w:r>
-        <w:rPr>
-          <w:rFonts w:hint="eastAsia"/>
-          <w:szCs w:val="21"/>
-          <w:highlight w:val="yellow"/>
-        </w:rPr>
-        <w:t>测试部</w:t>
-      </w:r>
-      <w:proofErr w:type="gramEnd"/>
-      <w:r>
-        <w:rPr>
-          <w:rFonts w:hint="eastAsia"/>
-          <w:szCs w:val="21"/>
-          <w:highlight w:val="yellow"/>
-        </w:rPr>
-        <w:t>时，</w:t>
-      </w:r>
-      <w:proofErr w:type="gramStart"/>
-      <w:r>
-        <w:rPr>
-          <w:rFonts w:hint="eastAsia"/>
-          <w:szCs w:val="21"/>
-          <w:highlight w:val="yellow"/>
-        </w:rPr>
-        <w:t>测试</w:t>
-      </w:r>
-      <w:proofErr w:type="gramEnd"/>
-      <w:r>
-        <w:rPr>
-          <w:rFonts w:hint="eastAsia"/>
-          <w:szCs w:val="21"/>
-          <w:highlight w:val="yellow"/>
-        </w:rPr>
-        <w:t>部的所有员工（测试一部，测试二部的全部员工）信息全部显示</w:t>
-      </w:r>
-    </w:p>
-    <w:p>
-      <w:pPr>
-        <w:pStyle w:val="a7"/>
+          <w:highlight w:val="lightGray"/>
+        </w:rPr>
+        <w:t>两条记录，没有刘亦菲。应该点击测试部时，测试部的所有员工（测试一部，测试二部的全部员工）信息全部显示</w:t>
+      </w:r>
+    </w:p>
+    <w:p>
+      <w:pPr>
+        <w:pStyle w:val="ListParagraph"/>
         <w:ind w:left="360" w:firstLineChars="0" w:firstLine="0"/>
         <w:rPr>
           <w:rFonts w:eastAsia="宋体"/>
@@ -1338,48 +1277,30 @@
     </w:p>
     <w:p>
       <w:pPr>
-        <w:pStyle w:val="a7"/>
+        <w:pStyle w:val="ListParagraph"/>
         <w:ind w:left="360" w:firstLineChars="0" w:firstLine="0"/>
         <w:rPr>
-          <w:highlight w:val="yellow"/>
-        </w:rPr>
-      </w:pPr>
-      <w:r>
-        <w:rPr>
-          <w:rFonts w:hint="eastAsia"/>
+          <w:color w:val="FF0000"/>
+        </w:rPr>
+      </w:pPr>
+      <w:r>
+        <w:rPr>
+          <w:rFonts w:hint="eastAsia"/>
+          <w:color w:val="FF0000"/>
           <w:szCs w:val="21"/>
-          <w:highlight w:val="yellow"/>
-        </w:rPr>
-        <w:t>（23631）用户管理-二级部门中</w:t>
-      </w:r>
-      <w:proofErr w:type="gramStart"/>
-      <w:r>
-        <w:rPr>
-          <w:rFonts w:hint="eastAsia"/>
-          <w:szCs w:val="21"/>
-          <w:highlight w:val="yellow"/>
-        </w:rPr>
-        <w:t>点击每</w:t>
-      </w:r>
-      <w:proofErr w:type="gramEnd"/>
-      <w:r>
-        <w:rPr>
-          <w:rFonts w:hint="eastAsia"/>
-          <w:szCs w:val="21"/>
-          <w:highlight w:val="yellow"/>
-        </w:rPr>
-        <w:t>一行数据的删除按钮，无法完成删除对应数据，提示信息显示异常（只有一个黑框）</w:t>
-      </w:r>
-      <w:r>
-        <w:rPr>
-          <w:highlight w:val="yellow"/>
+        </w:rPr>
+        <w:t>（23631）用户管理-二级部门中点击每一行数据的删除按钮，无法完成删除对应数据，提示信息显示异常（只有一个黑框）</w:t>
+      </w:r>
+      <w:r>
+        <w:rPr>
+          <w:color w:val="FF0000"/>
         </w:rPr>
         <w:t>（图48）</w:t>
       </w:r>
     </w:p>
     <w:p>
       <w:pPr>
-        <w:pStyle w:val="a7"/>
+        <w:pStyle w:val="ListParagraph"/>
         <w:ind w:left="360" w:firstLineChars="0" w:firstLine="0"/>
         <w:rPr>
           <w:rFonts w:eastAsia="宋体"/>
@@ -1394,40 +1315,54 @@
     </w:p>
     <w:p>
       <w:pPr>
-        <w:pStyle w:val="a7"/>
+        <w:pStyle w:val="ListParagraph"/>
         <w:numPr>
           <w:ilvl w:val="0"/>
           <w:numId w:val="1"/>
         </w:numPr>
         <w:ind w:firstLineChars="0"/>
         <w:rPr>
-          <w:highlight w:val="yellow"/>
-        </w:rPr>
-      </w:pPr>
-      <w:r>
-        <w:rPr>
-          <w:rFonts w:hint="eastAsia"/>
-          <w:highlight w:val="yellow"/>
+          <w:color w:val="FF0000"/>
+        </w:rPr>
+      </w:pPr>
+      <w:r>
+        <w:rPr>
+          <w:rFonts w:hint="eastAsia"/>
+          <w:color w:val="FF0000"/>
         </w:rPr>
         <w:t xml:space="preserve">系统管理-用户管理 </w:t>
       </w:r>
       <w:r>
         <w:rPr>
-          <w:highlight w:val="yellow"/>
+          <w:color w:val="FF0000"/>
         </w:rPr>
         <w:t>查询功能失效</w:t>
       </w:r>
       <w:r>
         <w:rPr>
           <w:rFonts w:hint="eastAsia"/>
-          <w:highlight w:val="yellow"/>
-        </w:rPr>
-        <w:t xml:space="preserve"> （只能按姓名查询而且必须全名 ）</w:t>
-      </w:r>
-    </w:p>
-    <w:p>
-      <w:pPr>
-        <w:pStyle w:val="a7"/>
+          <w:color w:val="FF0000"/>
+        </w:rPr>
+        <w:t xml:space="preserve"> （只能按姓名查询而且必须全名</w:t>
+      </w:r>
+      <w:r>
+        <w:rPr>
+          <w:rFonts w:hint="eastAsia"/>
+          <w:color w:val="FF0000"/>
+        </w:rPr>
+        <w:t xml:space="preserve"> 应该是模糊查询</w:t>
+      </w:r>
+      <w:r>
+        <w:rPr>
+          <w:rFonts w:hint="eastAsia"/>
+          <w:color w:val="FF0000"/>
+        </w:rPr>
+        <w:t xml:space="preserve"> ）</w:t>
+      </w:r>
+    </w:p>
+    <w:p>
+      <w:pPr>
+        <w:pStyle w:val="ListParagraph"/>
         <w:ind w:firstLineChars="0" w:firstLine="0"/>
         <w:rPr>
           <w:rFonts w:eastAsia="宋体"/>
@@ -1449,7 +1384,7 @@
     </w:p>
     <w:p>
       <w:pPr>
-        <w:pStyle w:val="a7"/>
+        <w:pStyle w:val="ListParagraph"/>
         <w:ind w:firstLineChars="0" w:firstLine="0"/>
       </w:pPr>
     </w:p>
@@ -1998,7 +1933,7 @@
     <w:lsdException w:name="Hashtag" w:semiHidden="1" w:unhideWhenUsed="1"/>
     <w:lsdException w:name="Unresolved Mention" w:semiHidden="1" w:unhideWhenUsed="1"/>
   </w:latentStyles>
-  <w:style w:type="paragraph" w:default="1" w:styleId="a">
+  <w:style w:type="paragraph" w:default="1" w:styleId="Normal">
     <w:name w:val="Normal"/>
     <w:qFormat/>
     <w:pPr>
@@ -2011,13 +1946,13 @@
       <w:szCs w:val="22"/>
     </w:rPr>
   </w:style>
-  <w:style w:type="character" w:default="1" w:styleId="a0">
+  <w:style w:type="character" w:default="1" w:styleId="DefaultParagraphFont">
     <w:name w:val="Default Paragraph Font"/>
     <w:uiPriority w:val="1"/>
     <w:semiHidden/>
     <w:unhideWhenUsed/>
   </w:style>
-  <w:style w:type="table" w:default="1" w:styleId="a1">
+  <w:style w:type="table" w:default="1" w:styleId="TableNormal">
     <w:name w:val="Normal Table"/>
     <w:uiPriority w:val="99"/>
     <w:semiHidden/>
@@ -2032,16 +1967,16 @@
       </w:tblCellMar>
     </w:tblPr>
   </w:style>
-  <w:style w:type="numbering" w:default="1" w:styleId="a2">
+  <w:style w:type="numbering" w:default="1" w:styleId="NoList">
     <w:name w:val="No List"/>
     <w:uiPriority w:val="99"/>
     <w:semiHidden/>
     <w:unhideWhenUsed/>
   </w:style>
-  <w:style w:type="paragraph" w:styleId="a3">
+  <w:style w:type="paragraph" w:styleId="Footer">
     <w:name w:val="footer"/>
-    <w:basedOn w:val="a"/>
-    <w:link w:val="a4"/>
+    <w:basedOn w:val="Normal"/>
+    <w:link w:val="FooterChar"/>
     <w:uiPriority w:val="99"/>
     <w:unhideWhenUsed/>
     <w:pPr>
@@ -2057,10 +1992,10 @@
       <w:szCs w:val="18"/>
     </w:rPr>
   </w:style>
-  <w:style w:type="paragraph" w:styleId="a5">
+  <w:style w:type="paragraph" w:styleId="Header">
     <w:name w:val="header"/>
-    <w:basedOn w:val="a"/>
-    <w:link w:val="a6"/>
+    <w:basedOn w:val="Normal"/>
+    <w:link w:val="HeaderChar"/>
     <w:uiPriority w:val="99"/>
     <w:unhideWhenUsed/>
     <w:pPr>
@@ -2079,29 +2014,29 @@
       <w:szCs w:val="18"/>
     </w:rPr>
   </w:style>
-  <w:style w:type="paragraph" w:styleId="a7">
+  <w:style w:type="paragraph" w:styleId="ListParagraph">
     <w:name w:val="List Paragraph"/>
-    <w:basedOn w:val="a"/>
+    <w:basedOn w:val="Normal"/>
     <w:uiPriority w:val="34"/>
     <w:qFormat/>
     <w:pPr>
       <w:ind w:firstLineChars="200" w:firstLine="420"/>
     </w:pPr>
   </w:style>
-  <w:style w:type="character" w:customStyle="1" w:styleId="a6">
-    <w:name w:val="页眉 字符"/>
-    <w:basedOn w:val="a0"/>
-    <w:link w:val="a5"/>
+  <w:style w:type="character" w:customStyle="1" w:styleId="HeaderChar">
+    <w:name w:val="Header Char"/>
+    <w:basedOn w:val="DefaultParagraphFont"/>
+    <w:link w:val="Header"/>
     <w:uiPriority w:val="99"/>
     <w:rPr>
       <w:sz w:val="18"/>
       <w:szCs w:val="18"/>
     </w:rPr>
   </w:style>
-  <w:style w:type="character" w:customStyle="1" w:styleId="a4">
-    <w:name w:val="页脚 字符"/>
-    <w:basedOn w:val="a0"/>
-    <w:link w:val="a3"/>
+  <w:style w:type="character" w:customStyle="1" w:styleId="FooterChar">
+    <w:name w:val="Footer Char"/>
+    <w:basedOn w:val="DefaultParagraphFont"/>
+    <w:link w:val="Footer"/>
     <w:uiPriority w:val="99"/>
     <w:rPr>
       <w:sz w:val="18"/>

</xml_diff>